<commit_message>
Update collecting, and sim
</commit_message>
<xml_diff>
--- a/Fejlkilder Model.docx
+++ b/Fejlkilder Model.docx
@@ -379,13 +379,23 @@
           <w:tcPr>
             <w:tcW w:w="1985" w:type="dxa"/>
           </w:tcPr>
-          <w:p/>
+          <w:p>
+            <w:proofErr w:type="gramStart"/>
+            <w:r>
+              <w:t>PJJ ligning</w:t>
+            </w:r>
+            <w:proofErr w:type="gramEnd"/>
+          </w:p>
         </w:tc>
         <w:tc>
           <w:tcPr>
             <w:tcW w:w="3260" w:type="dxa"/>
           </w:tcPr>
-          <w:p/>
+          <w:p>
+            <w:r>
+              <w:t>Mdot2Con/PJJ</w:t>
+            </w:r>
+          </w:p>
         </w:tc>
         <w:tc>
           <w:tcPr>

</xml_diff>